<commit_message>
Fez HAT IoT Hub Lab
</commit_message>
<xml_diff>
--- a/Modele0-Setup/Developer BYOD Setup Communication.docx
+++ b/Modele0-Setup/Developer BYOD Setup Communication.docx
@@ -3,36 +3,19 @@
 <w:document xmlns:wpc="http://schemas.microsoft.com/office/word/2010/wordprocessingCanvas" xmlns:cx="http://schemas.microsoft.com/office/drawing/2014/chartex" xmlns:cx1="http://schemas.microsoft.com/office/drawing/2015/9/8/chartex" xmlns:cx2="http://schemas.microsoft.com/office/drawing/2015/10/21/chartex" xmlns:mc="http://schemas.openxmlformats.org/markup-compatibility/2006" xmlns:o="urn:schemas-microsoft-com:office:office" xmlns:r="http://schemas.openxmlformats.org/officeDocument/2006/relationships" xmlns:m="http://schemas.openxmlformats.org/officeDocument/2006/math" xmlns:v="urn:schemas-microsoft-com:vml" xmlns:wp14="http://schemas.microsoft.com/office/word/2010/wordprocessingDrawing" xmlns:wp="http://schemas.openxmlformats.org/drawingml/2006/wordprocessingDrawing" xmlns:w10="urn:schemas-microsoft-com:office:word" xmlns:w="http://schemas.openxmlformats.org/wordprocessingml/2006/main" xmlns:w14="http://schemas.microsoft.com/office/word/2010/wordml" xmlns:w15="http://schemas.microsoft.com/office/word/2012/wordml" xmlns:w16se="http://schemas.microsoft.com/office/word/2015/wordml/symex" xmlns:wpg="http://schemas.microsoft.com/office/word/2010/wordprocessingGroup" xmlns:wpi="http://schemas.microsoft.com/office/word/2010/wordprocessingInk" xmlns:wne="http://schemas.microsoft.com/office/word/2006/wordml" xmlns:wps="http://schemas.microsoft.com/office/word/2010/wordprocessingShape" mc:Ignorable="w14 w15 w16se wp14">
   <w:body>
     <w:p>
-      <w:proofErr w:type="gramStart"/>
       <w:r>
         <w:t xml:space="preserve">Dear </w:t>
       </w:r>
-      <w:proofErr w:type="gramEnd"/>
-      <w:r>
-        <w:fldChar w:fldCharType="begin"/>
-      </w:r>
-      <w:r>
-        <w:instrText xml:space="preserve"> MERGEFIELD First_Name </w:instrText>
-      </w:r>
-      <w:r>
-        <w:fldChar w:fldCharType="separate"/>
-      </w:r>
-      <w:r>
-        <w:rPr>
-          <w:noProof/>
-        </w:rPr>
-        <w:t>Peter</w:t>
-      </w:r>
-      <w:r>
-        <w:fldChar w:fldCharType="end"/>
-      </w:r>
-      <w:proofErr w:type="gramStart"/>
-      <w:r>
-        <w:t>,</w:t>
-      </w:r>
-      <w:proofErr w:type="gramEnd"/>
-      <w:r>
-        <w:t xml:space="preserve"> thank you for registering for the Windows IoT Core Dev Camp</w:t>
+      <w:fldSimple w:instr=" MERGEFIELD First_Name ">
+        <w:r>
+          <w:rPr>
+            <w:noProof/>
+          </w:rPr>
+          <w:t>Stuart</w:t>
+        </w:r>
+      </w:fldSimple>
+      <w:r>
+        <w:t>, thank you for registering for the Windows IoT Core Dev Camp</w:t>
       </w:r>
       <w:r>
         <w:t>, it should be a fun/interesting day.</w:t>
@@ -40,13 +23,23 @@
     </w:p>
     <w:p>
       <w:r>
-        <w:t xml:space="preserve">As stated on the registration page this is a bring your own </w:t>
+        <w:t>As</w:t>
+      </w:r>
+      <w:bookmarkStart w:id="0" w:name="_GoBack"/>
+      <w:bookmarkEnd w:id="0"/>
+      <w:r>
+        <w:t xml:space="preserve"> stated on the registration page this is a bring your own </w:t>
       </w:r>
       <w:r>
         <w:t xml:space="preserve">developer </w:t>
       </w:r>
       <w:r>
         <w:t>PC/Laptop workshop.</w:t>
+      </w:r>
+    </w:p>
+    <w:p>
+      <w:r>
+        <w:t>Can you please confirm by email back to me that you can allocate the time to set up your development environment?</w:t>
       </w:r>
     </w:p>
     <w:p>
@@ -237,33 +230,15 @@
     </w:p>
     <w:p>
       <w:r>
-        <w:t xml:space="preserve">Date: </w:t>
-      </w:r>
-      <w:r>
-        <w:t xml:space="preserve">Tuesday </w:t>
-      </w:r>
-      <w:r>
-        <w:t>Apr 19, 2016 8:30 AM - 5:00 PM</w:t>
-      </w:r>
-    </w:p>
-    <w:p>
-      <w:r>
-        <w:t xml:space="preserve">Location: </w:t>
-      </w:r>
-      <w:r>
-        <w:t>Cliftons Sydney</w:t>
-      </w:r>
-      <w:r>
-        <w:t>. 13 /</w:t>
-      </w:r>
-      <w:r>
-        <w:t xml:space="preserve"> 60 Margaret St, Sydney NSW 2000, Australia</w:t>
-      </w:r>
-    </w:p>
-    <w:p>
-      <w:bookmarkStart w:id="0" w:name="_GoBack"/>
-      <w:bookmarkEnd w:id="0"/>
-    </w:p>
+        <w:t>Date: Tuesday Apr 19, 2016 8:30 AM - 5:00 PM</w:t>
+      </w:r>
+    </w:p>
+    <w:p>
+      <w:r>
+        <w:t>Location: Cliftons Sydney. 13 / 60 Margaret St, Sydney NSW 2000, Australia</w:t>
+      </w:r>
+    </w:p>
+    <w:p/>
     <w:p>
       <w:r>
         <w:t xml:space="preserve">Cheers Dave </w:t>
@@ -381,124 +356,128 @@
 <file path=word/recipientData.xml><?xml version="1.0" encoding="utf-8"?>
 <wne:recipients xmlns:wpc="http://schemas.microsoft.com/office/word/2010/wordprocessingCanvas" xmlns:cx="http://schemas.microsoft.com/office/drawing/2014/chartex" xmlns:cx1="http://schemas.microsoft.com/office/drawing/2015/9/8/chartex" xmlns:cx2="http://schemas.microsoft.com/office/drawing/2015/10/21/chartex" xmlns:mc="http://schemas.openxmlformats.org/markup-compatibility/2006" xmlns:o="urn:schemas-microsoft-com:office:office" xmlns:r="http://schemas.openxmlformats.org/officeDocument/2006/relationships" xmlns:m="http://schemas.openxmlformats.org/officeDocument/2006/math" xmlns:v="urn:schemas-microsoft-com:vml" xmlns:wp14="http://schemas.microsoft.com/office/word/2010/wordprocessingDrawing" xmlns:wp="http://schemas.openxmlformats.org/drawingml/2006/wordprocessingDrawing" xmlns:w10="urn:schemas-microsoft-com:office:word" xmlns:w="http://schemas.openxmlformats.org/wordprocessingml/2006/main" xmlns:w14="http://schemas.microsoft.com/office/word/2010/wordml" xmlns:w15="http://schemas.microsoft.com/office/word/2012/wordml" xmlns:w16se="http://schemas.microsoft.com/office/word/2015/wordml/symex" xmlns:wpg="http://schemas.microsoft.com/office/word/2010/wordprocessingGroup" xmlns:wpi="http://schemas.microsoft.com/office/word/2010/wordprocessingInk" xmlns:wne="http://schemas.microsoft.com/office/word/2006/wordml" xmlns:wps="http://schemas.microsoft.com/office/word/2010/wordprocessingShape" mc:Ignorable="w14 w15 w16se wp14">
   <wne:recipientData>
+    <wne:active wne:val="0"/>
+    <wne:hash wne:val="-1103705544"/>
+  </wne:recipientData>
+  <wne:recipientData>
+    <wne:active wne:val="0"/>
+    <wne:hash wne:val="1901789459"/>
+  </wne:recipientData>
+  <wne:recipientData>
+    <wne:active wne:val="0"/>
+    <wne:hash wne:val="1172134460"/>
+  </wne:recipientData>
+  <wne:recipientData>
+    <wne:active wne:val="0"/>
+    <wne:hash wne:val="1345947189"/>
+  </wne:recipientData>
+  <wne:recipientData>
+    <wne:active wne:val="0"/>
+    <wne:hash wne:val="-1772437348"/>
+  </wne:recipientData>
+  <wne:recipientData>
+    <wne:active wne:val="0"/>
+    <wne:hash wne:val="1027671443"/>
+  </wne:recipientData>
+  <wne:recipientData>
+    <wne:active wne:val="0"/>
+    <wne:hash wne:val="962585816"/>
+  </wne:recipientData>
+  <wne:recipientData>
+    <wne:active wne:val="0"/>
+    <wne:hash wne:val="1215862824"/>
+  </wne:recipientData>
+  <wne:recipientData>
+    <wne:active wne:val="0"/>
+    <wne:hash wne:val="1306616590"/>
+  </wne:recipientData>
+  <wne:recipientData>
+    <wne:active wne:val="0"/>
+    <wne:hash wne:val="327644663"/>
+  </wne:recipientData>
+  <wne:recipientData>
+    <wne:active wne:val="0"/>
+    <wne:hash wne:val="1522443033"/>
+  </wne:recipientData>
+  <wne:recipientData>
+    <wne:active wne:val="0"/>
+    <wne:hash wne:val="-1185498141"/>
+  </wne:recipientData>
+  <wne:recipientData>
+    <wne:active wne:val="0"/>
+    <wne:hash wne:val="1200394496"/>
+  </wne:recipientData>
+  <wne:recipientData>
+    <wne:active wne:val="0"/>
+    <wne:hash wne:val="-2018217874"/>
+  </wne:recipientData>
+  <wne:recipientData>
+    <wne:active wne:val="0"/>
+    <wne:hash wne:val="1937913754"/>
+  </wne:recipientData>
+  <wne:recipientData>
+    <wne:active wne:val="0"/>
+    <wne:hash wne:val="1689049531"/>
+  </wne:recipientData>
+  <wne:recipientData>
+    <wne:active wne:val="0"/>
+    <wne:hash wne:val="1755931511"/>
+  </wne:recipientData>
+  <wne:recipientData>
+    <wne:active wne:val="0"/>
+    <wne:hash wne:val="-1628759356"/>
+  </wne:recipientData>
+  <wne:recipientData>
+    <wne:active wne:val="0"/>
+    <wne:hash wne:val="-22526633"/>
+  </wne:recipientData>
+  <wne:recipientData>
+    <wne:active wne:val="0"/>
+    <wne:hash wne:val="-685923761"/>
+  </wne:recipientData>
+  <wne:recipientData>
+    <wne:active wne:val="0"/>
+    <wne:hash wne:val="207511513"/>
+  </wne:recipientData>
+  <wne:recipientData>
+    <wne:active wne:val="0"/>
+    <wne:hash wne:val="1311030968"/>
+  </wne:recipientData>
+  <wne:recipientData>
+    <wne:active wne:val="0"/>
+    <wne:hash wne:val="-530512429"/>
+  </wne:recipientData>
+  <wne:recipientData>
+    <wne:active wne:val="0"/>
+    <wne:hash wne:val="1389419176"/>
+  </wne:recipientData>
+  <wne:recipientData>
+    <wne:active wne:val="0"/>
+    <wne:hash wne:val="329776727"/>
+  </wne:recipientData>
+  <wne:recipientData>
+    <wne:active wne:val="0"/>
+    <wne:hash wne:val="106288294"/>
+  </wne:recipientData>
+  <wne:recipientData>
+    <wne:active wne:val="0"/>
+    <wne:hash wne:val="963982135"/>
+  </wne:recipientData>
+  <wne:recipientData>
+    <wne:active wne:val="0"/>
+    <wne:hash wne:val="-1115203010"/>
+  </wne:recipientData>
+  <wne:recipientData>
+    <wne:active wne:val="0"/>
+    <wne:hash wne:val="-354662628"/>
+  </wne:recipientData>
+  <wne:recipientData>
+    <wne:active wne:val="0"/>
+    <wne:hash wne:val="105495937"/>
+  </wne:recipientData>
+  <wne:recipientData>
     <wne:active wne:val="1"/>
-    <wne:hash wne:val="-1103705544"/>
-  </wne:recipientData>
-  <wne:recipientData>
-    <wne:active wne:val="1"/>
-    <wne:hash wne:val="1901789459"/>
-  </wne:recipientData>
-  <wne:recipientData>
-    <wne:active wne:val="1"/>
-    <wne:hash wne:val="1172134460"/>
-  </wne:recipientData>
-  <wne:recipientData>
-    <wne:active wne:val="1"/>
-    <wne:hash wne:val="1345947189"/>
-  </wne:recipientData>
-  <wne:recipientData>
-    <wne:active wne:val="1"/>
-    <wne:hash wne:val="-1772437348"/>
-  </wne:recipientData>
-  <wne:recipientData>
-    <wne:active wne:val="1"/>
-    <wne:hash wne:val="1027671443"/>
-  </wne:recipientData>
-  <wne:recipientData>
-    <wne:active wne:val="1"/>
-    <wne:hash wne:val="962585816"/>
-  </wne:recipientData>
-  <wne:recipientData>
-    <wne:active wne:val="1"/>
-    <wne:hash wne:val="1215862824"/>
-  </wne:recipientData>
-  <wne:recipientData>
-    <wne:active wne:val="1"/>
-    <wne:hash wne:val="1306616590"/>
-  </wne:recipientData>
-  <wne:recipientData>
-    <wne:active wne:val="1"/>
-    <wne:hash wne:val="327644663"/>
-  </wne:recipientData>
-  <wne:recipientData>
-    <wne:active wne:val="1"/>
-    <wne:hash wne:val="1522443033"/>
-  </wne:recipientData>
-  <wne:recipientData>
-    <wne:active wne:val="1"/>
-    <wne:hash wne:val="-1185498141"/>
-  </wne:recipientData>
-  <wne:recipientData>
-    <wne:active wne:val="1"/>
-    <wne:hash wne:val="1200394496"/>
-  </wne:recipientData>
-  <wne:recipientData>
-    <wne:active wne:val="1"/>
-    <wne:hash wne:val="-2018217874"/>
-  </wne:recipientData>
-  <wne:recipientData>
-    <wne:active wne:val="1"/>
-    <wne:hash wne:val="1937913754"/>
-  </wne:recipientData>
-  <wne:recipientData>
-    <wne:active wne:val="1"/>
-    <wne:hash wne:val="1689049531"/>
-  </wne:recipientData>
-  <wne:recipientData>
-    <wne:active wne:val="1"/>
-    <wne:hash wne:val="1755931511"/>
-  </wne:recipientData>
-  <wne:recipientData>
-    <wne:active wne:val="1"/>
-    <wne:hash wne:val="-1628759356"/>
-  </wne:recipientData>
-  <wne:recipientData>
-    <wne:active wne:val="1"/>
-    <wne:hash wne:val="-22526633"/>
-  </wne:recipientData>
-  <wne:recipientData>
-    <wne:active wne:val="1"/>
-    <wne:hash wne:val="-685923761"/>
-  </wne:recipientData>
-  <wne:recipientData>
-    <wne:active wne:val="1"/>
-    <wne:hash wne:val="207511513"/>
-  </wne:recipientData>
-  <wne:recipientData>
-    <wne:active wne:val="1"/>
-    <wne:hash wne:val="1311030968"/>
-  </wne:recipientData>
-  <wne:recipientData>
-    <wne:active wne:val="1"/>
-    <wne:hash wne:val="-530512429"/>
-  </wne:recipientData>
-  <wne:recipientData>
-    <wne:active wne:val="1"/>
-    <wne:hash wne:val="1389419176"/>
-  </wne:recipientData>
-  <wne:recipientData>
-    <wne:active wne:val="1"/>
-    <wne:hash wne:val="329776727"/>
-  </wne:recipientData>
-  <wne:recipientData>
-    <wne:active wne:val="1"/>
-    <wne:hash wne:val="106288294"/>
-  </wne:recipientData>
-  <wne:recipientData>
-    <wne:active wne:val="1"/>
-    <wne:hash wne:val="963982135"/>
-  </wne:recipientData>
-  <wne:recipientData>
-    <wne:active wne:val="1"/>
-    <wne:hash wne:val="-1115203010"/>
-  </wne:recipientData>
-  <wne:recipientData>
-    <wne:active wne:val="1"/>
-    <wne:hash wne:val="-354662628"/>
-  </wne:recipientData>
-  <wne:recipientData>
-    <wne:active wne:val="1"/>
-    <wne:hash wne:val="-1834440748"/>
+    <wne:hash wne:val="-1770915400"/>
   </wne:recipientData>
 </wne:recipients>
 </file>
@@ -626,6 +605,7 @@
     <w:lsdException w:name="HTML Sample" w:semiHidden="1" w:unhideWhenUsed="1"/>
     <w:lsdException w:name="HTML Typewriter" w:semiHidden="1" w:unhideWhenUsed="1"/>
     <w:lsdException w:name="HTML Variable" w:semiHidden="1" w:unhideWhenUsed="1"/>
+    <w:lsdException w:name="Normal Table" w:semiHidden="1" w:unhideWhenUsed="1"/>
     <w:lsdException w:name="annotation subject" w:semiHidden="1" w:unhideWhenUsed="1"/>
     <w:lsdException w:name="No List" w:semiHidden="1" w:unhideWhenUsed="1"/>
     <w:lsdException w:name="Outline List 1" w:semiHidden="1" w:unhideWhenUsed="1"/>
@@ -672,8 +652,10 @@
     <w:lsdException w:name="Table Subtle 2" w:semiHidden="1" w:unhideWhenUsed="1"/>
     <w:lsdException w:name="Table Web 1" w:semiHidden="1" w:unhideWhenUsed="1"/>
     <w:lsdException w:name="Table Web 2" w:semiHidden="1" w:unhideWhenUsed="1"/>
+    <w:lsdException w:name="Table Web 3" w:semiHidden="1" w:unhideWhenUsed="1"/>
     <w:lsdException w:name="Balloon Text" w:semiHidden="1" w:unhideWhenUsed="1"/>
     <w:lsdException w:name="Table Grid" w:uiPriority="39"/>
+    <w:lsdException w:name="Table Theme" w:semiHidden="1" w:unhideWhenUsed="1"/>
     <w:lsdException w:name="Placeholder Text" w:semiHidden="1"/>
     <w:lsdException w:name="No Spacing" w:uiPriority="1" w:qFormat="1"/>
     <w:lsdException w:name="Light Shading" w:uiPriority="60"/>

</xml_diff>